<commit_message>
Site updated: 2021-03-17 21:21:16
</commit_message>
<xml_diff>
--- a/2021/01/31/algorithms1/新建 Microsoft Word 文档.docx
+++ b/2021/01/31/algorithms1/新建 Microsoft Word 文档.docx
@@ -56,6 +56,9 @@
     </w:p>
     <w:p>
       <w:r>
+        <w:rPr>
+          <w:noProof/>
+        </w:rPr>
         <w:drawing>
           <wp:inline distT="0" distB="0" distL="0" distR="0" wp14:anchorId="5C12A4A2" wp14:editId="08E76DF9">
             <wp:extent cx="5274310" cy="2225040"/>
@@ -81,6 +84,224 @@
                     <a:xfrm>
                       <a:off x="0" y="0"/>
                       <a:ext cx="5274310" cy="2225040"/>
+                    </a:xfrm>
+                    <a:prstGeom prst="rect">
+                      <a:avLst/>
+                    </a:prstGeom>
+                  </pic:spPr>
+                </pic:pic>
+              </a:graphicData>
+            </a:graphic>
+          </wp:inline>
+        </w:drawing>
+      </w:r>
+    </w:p>
+    <w:p>
+      <w:r>
+        <w:rPr>
+          <w:noProof/>
+        </w:rPr>
+        <w:drawing>
+          <wp:inline distT="0" distB="0" distL="0" distR="0" wp14:anchorId="7BB047DD" wp14:editId="5577290F">
+            <wp:extent cx="5274310" cy="1772920"/>
+            <wp:effectExtent l="0" t="0" r="2540" b="0"/>
+            <wp:docPr id="3" name="图片 3"/>
+            <wp:cNvGraphicFramePr>
+              <a:graphicFrameLocks xmlns:a="http://schemas.openxmlformats.org/drawingml/2006/main" noChangeAspect="1"/>
+            </wp:cNvGraphicFramePr>
+            <a:graphic xmlns:a="http://schemas.openxmlformats.org/drawingml/2006/main">
+              <a:graphicData uri="http://schemas.openxmlformats.org/drawingml/2006/picture">
+                <pic:pic xmlns:pic="http://schemas.openxmlformats.org/drawingml/2006/picture">
+                  <pic:nvPicPr>
+                    <pic:cNvPr id="1" name=""/>
+                    <pic:cNvPicPr/>
+                  </pic:nvPicPr>
+                  <pic:blipFill>
+                    <a:blip r:embed="rId6"/>
+                    <a:stretch>
+                      <a:fillRect/>
+                    </a:stretch>
+                  </pic:blipFill>
+                  <pic:spPr>
+                    <a:xfrm>
+                      <a:off x="0" y="0"/>
+                      <a:ext cx="5274310" cy="1772920"/>
+                    </a:xfrm>
+                    <a:prstGeom prst="rect">
+                      <a:avLst/>
+                    </a:prstGeom>
+                  </pic:spPr>
+                </pic:pic>
+              </a:graphicData>
+            </a:graphic>
+          </wp:inline>
+        </w:drawing>
+      </w:r>
+    </w:p>
+    <w:p>
+      <w:r>
+        <w:rPr>
+          <w:noProof/>
+        </w:rPr>
+        <w:lastRenderedPageBreak/>
+        <w:drawing>
+          <wp:inline distT="0" distB="0" distL="0" distR="0" wp14:anchorId="6F1DB0D7" wp14:editId="7A6DD631">
+            <wp:extent cx="5274310" cy="2459355"/>
+            <wp:effectExtent l="0" t="0" r="2540" b="0"/>
+            <wp:docPr id="5" name="图片 5"/>
+            <wp:cNvGraphicFramePr>
+              <a:graphicFrameLocks xmlns:a="http://schemas.openxmlformats.org/drawingml/2006/main" noChangeAspect="1"/>
+            </wp:cNvGraphicFramePr>
+            <a:graphic xmlns:a="http://schemas.openxmlformats.org/drawingml/2006/main">
+              <a:graphicData uri="http://schemas.openxmlformats.org/drawingml/2006/picture">
+                <pic:pic xmlns:pic="http://schemas.openxmlformats.org/drawingml/2006/picture">
+                  <pic:nvPicPr>
+                    <pic:cNvPr id="1" name=""/>
+                    <pic:cNvPicPr/>
+                  </pic:nvPicPr>
+                  <pic:blipFill>
+                    <a:blip r:embed="rId7"/>
+                    <a:stretch>
+                      <a:fillRect/>
+                    </a:stretch>
+                  </pic:blipFill>
+                  <pic:spPr>
+                    <a:xfrm>
+                      <a:off x="0" y="0"/>
+                      <a:ext cx="5274310" cy="2459355"/>
+                    </a:xfrm>
+                    <a:prstGeom prst="rect">
+                      <a:avLst/>
+                    </a:prstGeom>
+                  </pic:spPr>
+                </pic:pic>
+              </a:graphicData>
+            </a:graphic>
+          </wp:inline>
+        </w:drawing>
+      </w:r>
+    </w:p>
+    <w:p>
+      <w:r>
+        <w:rPr>
+          <w:noProof/>
+        </w:rPr>
+        <w:drawing>
+          <wp:inline distT="0" distB="0" distL="0" distR="0" wp14:anchorId="01C31729" wp14:editId="30FB4508">
+            <wp:extent cx="5274310" cy="2573020"/>
+            <wp:effectExtent l="0" t="0" r="2540" b="0"/>
+            <wp:docPr id="6" name="图片 6"/>
+            <wp:cNvGraphicFramePr>
+              <a:graphicFrameLocks xmlns:a="http://schemas.openxmlformats.org/drawingml/2006/main" noChangeAspect="1"/>
+            </wp:cNvGraphicFramePr>
+            <a:graphic xmlns:a="http://schemas.openxmlformats.org/drawingml/2006/main">
+              <a:graphicData uri="http://schemas.openxmlformats.org/drawingml/2006/picture">
+                <pic:pic xmlns:pic="http://schemas.openxmlformats.org/drawingml/2006/picture">
+                  <pic:nvPicPr>
+                    <pic:cNvPr id="1" name=""/>
+                    <pic:cNvPicPr/>
+                  </pic:nvPicPr>
+                  <pic:blipFill>
+                    <a:blip r:embed="rId8"/>
+                    <a:stretch>
+                      <a:fillRect/>
+                    </a:stretch>
+                  </pic:blipFill>
+                  <pic:spPr>
+                    <a:xfrm>
+                      <a:off x="0" y="0"/>
+                      <a:ext cx="5274310" cy="2573020"/>
+                    </a:xfrm>
+                    <a:prstGeom prst="rect">
+                      <a:avLst/>
+                    </a:prstGeom>
+                  </pic:spPr>
+                </pic:pic>
+              </a:graphicData>
+            </a:graphic>
+          </wp:inline>
+        </w:drawing>
+      </w:r>
+    </w:p>
+    <w:p>
+      <w:r>
+        <w:rPr>
+          <w:noProof/>
+        </w:rPr>
+        <w:drawing>
+          <wp:inline distT="0" distB="0" distL="0" distR="0" wp14:anchorId="274EA53D" wp14:editId="1FBDC616">
+            <wp:extent cx="5274310" cy="2604770"/>
+            <wp:effectExtent l="0" t="0" r="2540" b="5080"/>
+            <wp:docPr id="7" name="图片 7"/>
+            <wp:cNvGraphicFramePr>
+              <a:graphicFrameLocks xmlns:a="http://schemas.openxmlformats.org/drawingml/2006/main" noChangeAspect="1"/>
+            </wp:cNvGraphicFramePr>
+            <a:graphic xmlns:a="http://schemas.openxmlformats.org/drawingml/2006/main">
+              <a:graphicData uri="http://schemas.openxmlformats.org/drawingml/2006/picture">
+                <pic:pic xmlns:pic="http://schemas.openxmlformats.org/drawingml/2006/picture">
+                  <pic:nvPicPr>
+                    <pic:cNvPr id="1" name=""/>
+                    <pic:cNvPicPr/>
+                  </pic:nvPicPr>
+                  <pic:blipFill>
+                    <a:blip r:embed="rId9"/>
+                    <a:stretch>
+                      <a:fillRect/>
+                    </a:stretch>
+                  </pic:blipFill>
+                  <pic:spPr>
+                    <a:xfrm>
+                      <a:off x="0" y="0"/>
+                      <a:ext cx="5274310" cy="2604770"/>
+                    </a:xfrm>
+                    <a:prstGeom prst="rect">
+                      <a:avLst/>
+                    </a:prstGeom>
+                  </pic:spPr>
+                </pic:pic>
+              </a:graphicData>
+            </a:graphic>
+          </wp:inline>
+        </w:drawing>
+      </w:r>
+    </w:p>
+    <w:p/>
+    <w:p/>
+    <w:p/>
+    <w:p/>
+    <w:p>
+      <w:pPr>
+        <w:rPr>
+          <w:rFonts w:hint="eastAsia"/>
+        </w:rPr>
+      </w:pPr>
+      <w:r>
+        <w:lastRenderedPageBreak/>
+        <w:drawing>
+          <wp:inline distT="0" distB="0" distL="0" distR="0" wp14:anchorId="7B3DDF3F" wp14:editId="3AB74E70">
+            <wp:extent cx="5274310" cy="2087880"/>
+            <wp:effectExtent l="0" t="0" r="2540" b="7620"/>
+            <wp:docPr id="4" name="图片 4"/>
+            <wp:cNvGraphicFramePr>
+              <a:graphicFrameLocks xmlns:a="http://schemas.openxmlformats.org/drawingml/2006/main" noChangeAspect="1"/>
+            </wp:cNvGraphicFramePr>
+            <a:graphic xmlns:a="http://schemas.openxmlformats.org/drawingml/2006/main">
+              <a:graphicData uri="http://schemas.openxmlformats.org/drawingml/2006/picture">
+                <pic:pic xmlns:pic="http://schemas.openxmlformats.org/drawingml/2006/picture">
+                  <pic:nvPicPr>
+                    <pic:cNvPr id="1" name=""/>
+                    <pic:cNvPicPr/>
+                  </pic:nvPicPr>
+                  <pic:blipFill>
+                    <a:blip r:embed="rId10"/>
+                    <a:stretch>
+                      <a:fillRect/>
+                    </a:stretch>
+                  </pic:blipFill>
+                  <pic:spPr>
+                    <a:xfrm>
+                      <a:off x="0" y="0"/>
+                      <a:ext cx="5274310" cy="2087880"/>
                     </a:xfrm>
                     <a:prstGeom prst="rect">
                       <a:avLst/>

</xml_diff>